<commit_message>
prepare for the TA meetings
</commit_message>
<xml_diff>
--- a/0_GameHunters2.docx
+++ b/0_GameHunters2.docx
@@ -638,7 +638,27 @@
           <w:szCs w:val="28"/>
           <w:lang w:val="en-US"/>
         </w:rPr>
-        <w:t>Our project will also feature a COVID-19 app that will allow clients to view the number of real-time local coronavirus cases and deaths, vaccinated people, doses administered per 100 people, based on their location, and illustrate the same using graphs and charts.</w:t>
+        <w:t xml:space="preserve">Our project will also feature a COVID-19 app that will allow clients to view the number of real-time local </w:t>
+      </w:r>
+      <w:r>
+        <w:rPr>
+          <w:rFonts w:hint="eastAsia" w:ascii="Avenir Next" w:hAnsi="Avenir Next"/>
+          <w:sz w:val="28"/>
+          <w:szCs w:val="28"/>
+          <w:lang w:val="en-US"/>
+        </w:rPr>
+        <w:t>coronavirus</w:t>
+      </w:r>
+      <w:bookmarkStart w:id="0" w:name="_GoBack"/>
+      <w:bookmarkEnd w:id="0"/>
+      <w:r>
+        <w:rPr>
+          <w:rFonts w:ascii="Avenir Next" w:hAnsi="Avenir Next"/>
+          <w:sz w:val="28"/>
+          <w:szCs w:val="28"/>
+          <w:lang w:val="en-US"/>
+        </w:rPr>
+        <w:t xml:space="preserve"> cases and deaths, vaccinated people, doses administered per 100 people, based on their location, and illustrate the same using graphs and charts.</w:t>
       </w:r>
     </w:p>
     <w:p>
@@ -789,8 +809,6 @@
         </w:rPr>
         <w:t>Ranking List which can show who have the most wins/loses</w:t>
       </w:r>
-      <w:bookmarkStart w:id="0" w:name="_GoBack"/>
-      <w:bookmarkEnd w:id="0"/>
     </w:p>
     <w:p>
       <w:pPr>
@@ -1385,7 +1403,7 @@
     <w:lsdException w:uiPriority="99" w:name="footnote text"/>
     <w:lsdException w:uiPriority="99" w:name="annotation text"/>
     <w:lsdException w:qFormat="1" w:uiPriority="99" w:semiHidden="0" w:name="header"/>
-    <w:lsdException w:uiPriority="99" w:semiHidden="0" w:name="footer"/>
+    <w:lsdException w:qFormat="1" w:uiPriority="99" w:semiHidden="0" w:name="footer"/>
     <w:lsdException w:uiPriority="99" w:name="index heading"/>
     <w:lsdException w:qFormat="1" w:uiPriority="35" w:name="caption"/>
     <w:lsdException w:uiPriority="99" w:name="table of figures"/>
@@ -1640,6 +1658,7 @@
     <w:basedOn w:val="1"/>
     <w:link w:val="8"/>
     <w:unhideWhenUsed/>
+    <w:qFormat/>
     <w:uiPriority w:val="99"/>
     <w:pPr>
       <w:tabs>
@@ -1681,12 +1700,14 @@
     <w:name w:val="Header Char"/>
     <w:basedOn w:val="2"/>
     <w:link w:val="5"/>
+    <w:qFormat/>
     <w:uiPriority w:val="99"/>
   </w:style>
   <w:style w:type="character" w:customStyle="1" w:styleId="8">
     <w:name w:val="Footer Char"/>
     <w:basedOn w:val="2"/>
     <w:link w:val="4"/>
+    <w:qFormat/>
     <w:uiPriority w:val="99"/>
   </w:style>
   <w:style w:type="paragraph" w:styleId="9">
@@ -1704,6 +1725,7 @@
     <w:basedOn w:val="2"/>
     <w:semiHidden/>
     <w:unhideWhenUsed/>
+    <w:qFormat/>
     <w:uiPriority w:val="99"/>
     <w:rPr>
       <w:color w:val="605E5C"/>

</xml_diff>